<commit_message>
Adding rest of sources and images
</commit_message>
<xml_diff>
--- a/WorksCited.docx
+++ b/WorksCited.docx
@@ -41,6 +41,43 @@
     </w:p>
     <w:p>
       <w:pPr>
+        <w:spacing w:line="480" w:lineRule="auto"/>
+        <w:ind w:left="720" w:hanging="720"/>
+        <w:rPr>
+          <w:rFonts w:ascii="Times New Roman" w:hAnsi="Times New Roman" w:cs="Times New Roman"/>
+          <w:sz w:val="24"/>
+          <w:szCs w:val="24"/>
+        </w:rPr>
+      </w:pPr>
+      <w:r>
+        <w:rPr>
+          <w:rFonts w:ascii="Times New Roman" w:hAnsi="Times New Roman" w:cs="Times New Roman"/>
+          <w:sz w:val="24"/>
+          <w:szCs w:val="24"/>
+        </w:rPr>
+        <w:t xml:space="preserve">“Berlin Potsdamer Platz Flood.” </w:t>
+      </w:r>
+      <w:proofErr w:type="spellStart"/>
+      <w:r>
+        <w:rPr>
+          <w:rFonts w:ascii="Times New Roman" w:hAnsi="Times New Roman" w:cs="Times New Roman"/>
+          <w:sz w:val="24"/>
+          <w:szCs w:val="24"/>
+        </w:rPr>
+        <w:t>Pixabay</w:t>
+      </w:r>
+      <w:proofErr w:type="spellEnd"/>
+      <w:r>
+        <w:rPr>
+          <w:rFonts w:ascii="Times New Roman" w:hAnsi="Times New Roman" w:cs="Times New Roman"/>
+          <w:sz w:val="24"/>
+          <w:szCs w:val="24"/>
+        </w:rPr>
+        <w:t>, 25 Jan. 2016, https://pixabay.com/illustrations/berlin-potsdamer-platz-flood-1156844/?download. Accessed 2 Mar. 2022.</w:t>
+      </w:r>
+    </w:p>
+    <w:p>
+      <w:pPr>
         <w:spacing w:after="0" w:line="480" w:lineRule="auto"/>
         <w:rPr>
           <w:rFonts w:ascii="Times New Roman" w:hAnsi="Times New Roman" w:cs="Times New Roman"/>
@@ -380,6 +417,7 @@
           <w:sz w:val="24"/>
           <w:szCs w:val="24"/>
         </w:rPr>
+        <w:lastRenderedPageBreak/>
         <w:t xml:space="preserve">Mark, David. “Maldives Tropics Tropical Aerial.” </w:t>
       </w:r>
       <w:proofErr w:type="spellStart"/>
@@ -418,17 +456,281 @@
           <w:sz w:val="24"/>
           <w:szCs w:val="24"/>
         </w:rPr>
+        <w:t>Dortmunder</w:t>
+      </w:r>
+      <w:proofErr w:type="spellEnd"/>
+      <w:r>
+        <w:rPr>
+          <w:rFonts w:ascii="Times New Roman" w:hAnsi="Times New Roman" w:cs="Times New Roman"/>
+          <w:sz w:val="24"/>
+          <w:szCs w:val="24"/>
+        </w:rPr>
+        <w:t xml:space="preserve">, John. “Construction Plans Square.” </w:t>
+      </w:r>
+      <w:proofErr w:type="spellStart"/>
+      <w:r>
+        <w:rPr>
+          <w:rFonts w:ascii="Times New Roman" w:hAnsi="Times New Roman" w:cs="Times New Roman"/>
+          <w:sz w:val="24"/>
+          <w:szCs w:val="24"/>
+        </w:rPr>
+        <w:t>Pixabay</w:t>
+      </w:r>
+      <w:proofErr w:type="spellEnd"/>
+      <w:r>
+        <w:rPr>
+          <w:rFonts w:ascii="Times New Roman" w:hAnsi="Times New Roman" w:cs="Times New Roman"/>
+          <w:sz w:val="24"/>
+          <w:szCs w:val="24"/>
+        </w:rPr>
+        <w:t>, 22 May 2013, https://pixabay.com/photos/construction-plans-square-plan-370588/. Accessed 9 Jan. 2022.</w:t>
+      </w:r>
+    </w:p>
+    <w:p>
+      <w:pPr>
+        <w:spacing w:line="480" w:lineRule="auto"/>
+        <w:ind w:left="720" w:hanging="720"/>
+        <w:rPr>
+          <w:rFonts w:ascii="Times New Roman" w:hAnsi="Times New Roman" w:cs="Times New Roman"/>
+          <w:sz w:val="24"/>
+          <w:szCs w:val="24"/>
+        </w:rPr>
+      </w:pPr>
+      <w:r>
+        <w:rPr>
+          <w:rFonts w:ascii="Times New Roman" w:hAnsi="Times New Roman" w:cs="Times New Roman"/>
+          <w:sz w:val="24"/>
+          <w:szCs w:val="24"/>
+        </w:rPr>
+        <w:t>“Natura Logo.” Natura Cosmetics, 2022, https://www.naturabrasil.com/. Accessed 10 Jan. 2022.</w:t>
+      </w:r>
+    </w:p>
+    <w:p>
+      <w:pPr>
+        <w:spacing w:line="480" w:lineRule="auto"/>
+        <w:ind w:left="720" w:hanging="720"/>
+        <w:rPr>
+          <w:rFonts w:ascii="Times New Roman" w:hAnsi="Times New Roman" w:cs="Times New Roman"/>
+          <w:sz w:val="24"/>
+          <w:szCs w:val="24"/>
+        </w:rPr>
+      </w:pPr>
+      <w:r>
+        <w:rPr>
+          <w:rFonts w:ascii="Times New Roman" w:hAnsi="Times New Roman" w:cs="Times New Roman"/>
+          <w:sz w:val="24"/>
+          <w:szCs w:val="24"/>
+        </w:rPr>
+        <w:t>“Climate Change Champions.” CPM Magazine, 2022, https://www.cpm-magazine.co.uk/. Accessed 10 Jan. 2022.</w:t>
+      </w:r>
+    </w:p>
+    <w:p>
+      <w:pPr>
+        <w:spacing w:line="480" w:lineRule="auto"/>
+        <w:ind w:left="720" w:hanging="720"/>
+        <w:rPr>
+          <w:rFonts w:ascii="Times New Roman" w:hAnsi="Times New Roman" w:cs="Times New Roman"/>
+          <w:sz w:val="24"/>
+          <w:szCs w:val="24"/>
+        </w:rPr>
+      </w:pPr>
+      <w:r>
+        <w:rPr>
+          <w:rFonts w:ascii="Times New Roman" w:hAnsi="Times New Roman" w:cs="Times New Roman"/>
+          <w:sz w:val="24"/>
+          <w:szCs w:val="24"/>
+        </w:rPr>
+        <w:t>“CRAFT.” Green Climate, 2021, https://www.greenclimate.fund/project/fp181. Accessed 10 Jan. 2022.</w:t>
+      </w:r>
+    </w:p>
+    <w:p>
+      <w:pPr>
+        <w:spacing w:line="480" w:lineRule="auto"/>
+        <w:ind w:left="720" w:hanging="720"/>
+        <w:rPr>
+          <w:rFonts w:ascii="Times New Roman" w:hAnsi="Times New Roman" w:cs="Times New Roman"/>
+          <w:sz w:val="24"/>
+          <w:szCs w:val="24"/>
+        </w:rPr>
+      </w:pPr>
+      <w:r>
+        <w:rPr>
+          <w:rFonts w:ascii="Times New Roman" w:hAnsi="Times New Roman" w:cs="Times New Roman"/>
+          <w:sz w:val="24"/>
+          <w:szCs w:val="24"/>
+        </w:rPr>
+        <w:t>“United Nations Climate Change.” UNFCCC, 2022, https://unfccc.int/process-and-meetings/the-paris-agreement/the-paris-agreement. Accessed 10 Jan. 2022.</w:t>
+      </w:r>
+    </w:p>
+    <w:p>
+      <w:pPr>
+        <w:spacing w:line="480" w:lineRule="auto"/>
+        <w:ind w:left="720" w:hanging="720"/>
+        <w:rPr>
+          <w:rFonts w:ascii="Times New Roman" w:hAnsi="Times New Roman" w:cs="Times New Roman"/>
+          <w:sz w:val="24"/>
+          <w:szCs w:val="24"/>
+        </w:rPr>
+      </w:pPr>
+      <w:r>
+        <w:rPr>
+          <w:rFonts w:ascii="Times New Roman" w:hAnsi="Times New Roman" w:cs="Times New Roman"/>
+          <w:sz w:val="24"/>
+          <w:szCs w:val="24"/>
+        </w:rPr>
+        <w:t xml:space="preserve">Boeing. “Boeing 777X.” Boeing, 25 Jan. 2020, https://www.boeing.com/commercial/777x/. Accessed 3 Mar. 2022. </w:t>
+      </w:r>
+    </w:p>
+    <w:p>
+      <w:pPr>
+        <w:spacing w:line="480" w:lineRule="auto"/>
+        <w:ind w:left="720" w:hanging="720"/>
+        <w:rPr>
+          <w:rFonts w:ascii="Times New Roman" w:hAnsi="Times New Roman" w:cs="Times New Roman"/>
+          <w:sz w:val="24"/>
+          <w:szCs w:val="24"/>
+        </w:rPr>
+      </w:pPr>
+      <w:r>
+        <w:rPr>
+          <w:rFonts w:ascii="Times New Roman" w:hAnsi="Times New Roman" w:cs="Times New Roman"/>
+          <w:sz w:val="24"/>
+          <w:szCs w:val="24"/>
+        </w:rPr>
+        <w:t xml:space="preserve">Global Environment Facility. “Aerial View of the Buna River.” GEF, 24 Apr. 2020, https://www.thegef.org/newsroom/news/political-cooperation-across-borders-protects-water-resources-drin-basin. Accessed 4 Mar. 2022. </w:t>
+      </w:r>
+    </w:p>
+    <w:p>
+      <w:pPr>
+        <w:spacing w:line="480" w:lineRule="auto"/>
+        <w:ind w:left="720" w:hanging="720"/>
+        <w:rPr>
+          <w:rFonts w:ascii="Times New Roman" w:hAnsi="Times New Roman" w:cs="Times New Roman"/>
+          <w:sz w:val="24"/>
+          <w:szCs w:val="24"/>
+        </w:rPr>
+      </w:pPr>
+      <w:r>
+        <w:rPr>
+          <w:rFonts w:ascii="Times New Roman" w:hAnsi="Times New Roman" w:cs="Times New Roman"/>
+          <w:sz w:val="24"/>
+          <w:szCs w:val="24"/>
+        </w:rPr>
+        <w:t xml:space="preserve">“Green Climate Fund Bonn.” L-A-V-A, 2012, http://www.l-a-v-a.net/projects/green-climate-fund-bonn/. Accessed 2 Mar. 2022. </w:t>
+      </w:r>
+    </w:p>
+    <w:p>
+      <w:pPr>
+        <w:spacing w:line="480" w:lineRule="auto"/>
+        <w:ind w:left="720" w:hanging="720"/>
+        <w:rPr>
+          <w:rFonts w:ascii="Times New Roman" w:hAnsi="Times New Roman" w:cs="Times New Roman"/>
+          <w:sz w:val="24"/>
+          <w:szCs w:val="24"/>
+        </w:rPr>
+      </w:pPr>
+      <w:r>
+        <w:rPr>
+          <w:rFonts w:ascii="Times New Roman" w:hAnsi="Times New Roman" w:cs="Times New Roman"/>
+          <w:sz w:val="24"/>
+          <w:szCs w:val="24"/>
+        </w:rPr>
+        <w:t xml:space="preserve">“House Solar Panels.” </w:t>
+      </w:r>
+      <w:proofErr w:type="spellStart"/>
+      <w:r>
+        <w:rPr>
+          <w:rFonts w:ascii="Times New Roman" w:hAnsi="Times New Roman" w:cs="Times New Roman"/>
+          <w:sz w:val="24"/>
+          <w:szCs w:val="24"/>
+        </w:rPr>
+        <w:t>Pixabay</w:t>
+      </w:r>
+      <w:proofErr w:type="spellEnd"/>
+      <w:r>
+        <w:rPr>
+          <w:rFonts w:ascii="Times New Roman" w:hAnsi="Times New Roman" w:cs="Times New Roman"/>
+          <w:sz w:val="24"/>
+          <w:szCs w:val="24"/>
+        </w:rPr>
+        <w:t xml:space="preserve">, 14 Jan. 2022, https://pixabay.com/photos/house-solar-panels-architecture-6935453/. Accessed 3 Mar. 2022. </w:t>
+      </w:r>
+    </w:p>
+    <w:p>
+      <w:pPr>
+        <w:spacing w:line="480" w:lineRule="auto"/>
+        <w:ind w:left="720" w:hanging="720"/>
+        <w:rPr>
+          <w:rFonts w:ascii="Times New Roman" w:hAnsi="Times New Roman" w:cs="Times New Roman"/>
+          <w:sz w:val="24"/>
+          <w:szCs w:val="24"/>
+        </w:rPr>
+      </w:pPr>
+      <w:r>
+        <w:rPr>
+          <w:rFonts w:ascii="Times New Roman" w:hAnsi="Times New Roman" w:cs="Times New Roman"/>
+          <w:sz w:val="24"/>
+          <w:szCs w:val="24"/>
+        </w:rPr>
         <w:lastRenderedPageBreak/>
-        <w:t>Dortmunder</w:t>
-      </w:r>
-      <w:proofErr w:type="spellEnd"/>
-      <w:r>
-        <w:rPr>
-          <w:rFonts w:ascii="Times New Roman" w:hAnsi="Times New Roman" w:cs="Times New Roman"/>
-          <w:sz w:val="24"/>
-          <w:szCs w:val="24"/>
-        </w:rPr>
-        <w:t xml:space="preserve">, John. “Construction Plans Square.” </w:t>
+        <w:t xml:space="preserve">IKEA of Sweden. “HILLEBORG Blackout Curtains.” IKEA, https://www.ikea.com/us/en/p/hilleborg-blackout-curtains-1-pair-gray-40425030/. Accessed 3 Mar. 2022. </w:t>
+      </w:r>
+    </w:p>
+    <w:p>
+      <w:pPr>
+        <w:spacing w:line="480" w:lineRule="auto"/>
+        <w:ind w:left="720" w:hanging="720"/>
+        <w:rPr>
+          <w:rFonts w:ascii="Times New Roman" w:hAnsi="Times New Roman" w:cs="Times New Roman"/>
+          <w:sz w:val="24"/>
+          <w:szCs w:val="24"/>
+        </w:rPr>
+      </w:pPr>
+      <w:r>
+        <w:rPr>
+          <w:rFonts w:ascii="Times New Roman" w:hAnsi="Times New Roman" w:cs="Times New Roman"/>
+          <w:sz w:val="24"/>
+          <w:szCs w:val="24"/>
+        </w:rPr>
+        <w:t xml:space="preserve">Macarthur, Ellen. “Ambitions for a New Textiles Economy.” Macarthur Foundation, 12 Jan. 2017, https://emf.thirdlight.com/link/kccf8o3ldtmd-y7i1fx/@/preview/1?o. Accessed 4 Mar. 2022. </w:t>
+      </w:r>
+    </w:p>
+    <w:p>
+      <w:pPr>
+        <w:spacing w:line="480" w:lineRule="auto"/>
+        <w:ind w:left="720" w:hanging="720"/>
+        <w:rPr>
+          <w:rFonts w:ascii="Times New Roman" w:hAnsi="Times New Roman" w:cs="Times New Roman"/>
+          <w:sz w:val="24"/>
+          <w:szCs w:val="24"/>
+        </w:rPr>
+      </w:pPr>
+      <w:r>
+        <w:rPr>
+          <w:rFonts w:ascii="Times New Roman" w:hAnsi="Times New Roman" w:cs="Times New Roman"/>
+          <w:sz w:val="24"/>
+          <w:szCs w:val="24"/>
+        </w:rPr>
+        <w:t xml:space="preserve">Reuters, Thomson. “Natura Cosmetics.” Fashion Network, 25 Mar. 2020, https://ww.fashionnetwork.com/news/Natura-to-convert-makeup-fragrances-production-to-hygiene-items-in-coronavirus-fight,1201020.html. Accessed 2 Mar. 2022. </w:t>
+      </w:r>
+    </w:p>
+    <w:p>
+      <w:pPr>
+        <w:spacing w:line="480" w:lineRule="auto"/>
+        <w:ind w:left="720" w:hanging="720"/>
+        <w:rPr>
+          <w:rFonts w:ascii="Times New Roman" w:hAnsi="Times New Roman" w:cs="Times New Roman"/>
+          <w:sz w:val="24"/>
+          <w:szCs w:val="24"/>
+        </w:rPr>
+      </w:pPr>
+      <w:r>
+        <w:rPr>
+          <w:rFonts w:ascii="Times New Roman" w:hAnsi="Times New Roman" w:cs="Times New Roman"/>
+          <w:sz w:val="24"/>
+          <w:szCs w:val="24"/>
+        </w:rPr>
+        <w:t xml:space="preserve">SK, Walker. “Paris France Eiffel Tower.” </w:t>
       </w:r>
       <w:proofErr w:type="spellStart"/>
       <w:r>
@@ -446,83 +748,158 @@
           <w:sz w:val="24"/>
           <w:szCs w:val="24"/>
         </w:rPr>
-        <w:t>, 22 May 2013, https://pixabay.com/photos/construction-plans-square-plan-370588/. Accessed 9 Jan. 2022.</w:t>
-      </w:r>
-    </w:p>
-    <w:p>
-      <w:pPr>
-        <w:spacing w:line="480" w:lineRule="auto"/>
-        <w:ind w:left="720" w:hanging="720"/>
-        <w:rPr>
-          <w:rFonts w:ascii="Times New Roman" w:hAnsi="Times New Roman" w:cs="Times New Roman"/>
-          <w:sz w:val="24"/>
-          <w:szCs w:val="24"/>
-        </w:rPr>
-      </w:pPr>
-      <w:r>
-        <w:rPr>
-          <w:rFonts w:ascii="Times New Roman" w:hAnsi="Times New Roman" w:cs="Times New Roman"/>
-          <w:sz w:val="24"/>
-          <w:szCs w:val="24"/>
-        </w:rPr>
-        <w:t>“Natura Logo.” Natura Cosmetics, 2022, https://www.naturabrasil.com/. Accessed 10 Jan. 2022.</w:t>
-      </w:r>
-    </w:p>
-    <w:p>
-      <w:pPr>
-        <w:spacing w:line="480" w:lineRule="auto"/>
-        <w:ind w:left="720" w:hanging="720"/>
-        <w:rPr>
-          <w:rFonts w:ascii="Times New Roman" w:hAnsi="Times New Roman" w:cs="Times New Roman"/>
-          <w:sz w:val="24"/>
-          <w:szCs w:val="24"/>
-        </w:rPr>
-      </w:pPr>
-      <w:r>
-        <w:rPr>
-          <w:rFonts w:ascii="Times New Roman" w:hAnsi="Times New Roman" w:cs="Times New Roman"/>
-          <w:sz w:val="24"/>
-          <w:szCs w:val="24"/>
-        </w:rPr>
-        <w:t>“Climate Change Champions.” CPM Magazine, 2022, https://www.cpm-magazine.co.uk/. Accessed 10 Jan. 2022.</w:t>
-      </w:r>
-    </w:p>
-    <w:p>
-      <w:pPr>
-        <w:spacing w:line="480" w:lineRule="auto"/>
-        <w:ind w:left="720" w:hanging="720"/>
-        <w:rPr>
-          <w:rFonts w:ascii="Times New Roman" w:hAnsi="Times New Roman" w:cs="Times New Roman"/>
-          <w:sz w:val="24"/>
-          <w:szCs w:val="24"/>
-        </w:rPr>
-      </w:pPr>
-      <w:r>
-        <w:rPr>
-          <w:rFonts w:ascii="Times New Roman" w:hAnsi="Times New Roman" w:cs="Times New Roman"/>
-          <w:sz w:val="24"/>
-          <w:szCs w:val="24"/>
-        </w:rPr>
-        <w:t>“CRAFT.” Green Climate, 2021, https://www.greenclimate.fund/project/fp181. Accessed 10 Jan. 2022.</w:t>
-      </w:r>
-    </w:p>
-    <w:p>
-      <w:pPr>
-        <w:spacing w:line="480" w:lineRule="auto"/>
-        <w:ind w:left="720" w:hanging="720"/>
-        <w:rPr>
-          <w:rFonts w:ascii="Times New Roman" w:hAnsi="Times New Roman" w:cs="Times New Roman"/>
-          <w:sz w:val="24"/>
-          <w:szCs w:val="24"/>
-        </w:rPr>
-      </w:pPr>
-      <w:r>
-        <w:rPr>
-          <w:rFonts w:ascii="Times New Roman" w:hAnsi="Times New Roman" w:cs="Times New Roman"/>
-          <w:sz w:val="24"/>
-          <w:szCs w:val="24"/>
-        </w:rPr>
-        <w:t>“United Nations Climate Change.” UNFCCC, 2022, https://unfccc.int/process-and-meetings/the-paris-agreement/the-paris-agreement. Accessed 10 Jan. 2022.</w:t>
+        <w:t xml:space="preserve">, 22 Nov. 2016, https://pixabay.com/photos/paris-france-eiffel-tower-night-1836415/. Accessed 2 Mar. 2022. </w:t>
+      </w:r>
+    </w:p>
+    <w:p>
+      <w:pPr>
+        <w:spacing w:line="480" w:lineRule="auto"/>
+        <w:ind w:left="720" w:hanging="720"/>
+        <w:rPr>
+          <w:rFonts w:ascii="Times New Roman" w:hAnsi="Times New Roman" w:cs="Times New Roman"/>
+          <w:sz w:val="24"/>
+          <w:szCs w:val="24"/>
+        </w:rPr>
+      </w:pPr>
+      <w:r>
+        <w:rPr>
+          <w:rFonts w:ascii="Times New Roman" w:hAnsi="Times New Roman" w:cs="Times New Roman"/>
+          <w:sz w:val="24"/>
+          <w:szCs w:val="24"/>
+        </w:rPr>
+        <w:t xml:space="preserve">Street, Capital. “Tesla Car Road White.” </w:t>
+      </w:r>
+      <w:proofErr w:type="spellStart"/>
+      <w:r>
+        <w:rPr>
+          <w:rFonts w:ascii="Times New Roman" w:hAnsi="Times New Roman" w:cs="Times New Roman"/>
+          <w:sz w:val="24"/>
+          <w:szCs w:val="24"/>
+        </w:rPr>
+        <w:t>Pixabay</w:t>
+      </w:r>
+      <w:proofErr w:type="spellEnd"/>
+      <w:r>
+        <w:rPr>
+          <w:rFonts w:ascii="Times New Roman" w:hAnsi="Times New Roman" w:cs="Times New Roman"/>
+          <w:sz w:val="24"/>
+          <w:szCs w:val="24"/>
+        </w:rPr>
+        <w:t>, 25 Jan. 2021, https://pixabay.com/photos/tesla-car-road-white-car-vehicle-5937063/. Accessed 3 Mar. 2022.</w:t>
+      </w:r>
+    </w:p>
+    <w:p>
+      <w:pPr>
+        <w:spacing w:line="480" w:lineRule="auto"/>
+        <w:ind w:left="720" w:hanging="720"/>
+        <w:rPr>
+          <w:rFonts w:ascii="Times New Roman" w:hAnsi="Times New Roman" w:cs="Times New Roman"/>
+          <w:sz w:val="24"/>
+          <w:szCs w:val="24"/>
+        </w:rPr>
+      </w:pPr>
+      <w:proofErr w:type="spellStart"/>
+      <w:r>
+        <w:rPr>
+          <w:rFonts w:ascii="Times New Roman" w:hAnsi="Times New Roman" w:cs="Times New Roman"/>
+          <w:sz w:val="24"/>
+          <w:szCs w:val="24"/>
+        </w:rPr>
+        <w:t>Tosnail</w:t>
+      </w:r>
+      <w:proofErr w:type="spellEnd"/>
+      <w:r>
+        <w:rPr>
+          <w:rFonts w:ascii="Times New Roman" w:hAnsi="Times New Roman" w:cs="Times New Roman"/>
+          <w:sz w:val="24"/>
+          <w:szCs w:val="24"/>
+        </w:rPr>
+        <w:t xml:space="preserve">. “Reusable Grocery Bags.” Amazon, 23 May 2017, https://www.amazon.com/dp/B0725X8TS1?ascsubtag=%5B%5Dst%5Bp%5Dck76ajjio00bdowy6qj3mzsky%5Bi%5Dok8Wnr%5Bu%5D1%5Bt%5Dw%5Bd%5DD%5Bz%5Dm&amp;amp;tag=thestrategistsite-20&amp;amp;th=1. Accessed 3 Mar. 2022. </w:t>
+      </w:r>
+    </w:p>
+    <w:p>
+      <w:pPr>
+        <w:spacing w:line="480" w:lineRule="auto"/>
+        <w:ind w:left="720" w:hanging="720"/>
+        <w:rPr>
+          <w:rFonts w:ascii="Times New Roman" w:hAnsi="Times New Roman" w:cs="Times New Roman"/>
+          <w:sz w:val="24"/>
+          <w:szCs w:val="24"/>
+        </w:rPr>
+      </w:pPr>
+      <w:proofErr w:type="spellStart"/>
+      <w:r>
+        <w:rPr>
+          <w:rFonts w:ascii="Times New Roman" w:hAnsi="Times New Roman" w:cs="Times New Roman"/>
+          <w:sz w:val="24"/>
+          <w:szCs w:val="24"/>
+        </w:rPr>
+        <w:t>Vodell</w:t>
+      </w:r>
+      <w:proofErr w:type="spellEnd"/>
+      <w:r>
+        <w:rPr>
+          <w:rFonts w:ascii="Times New Roman" w:hAnsi="Times New Roman" w:cs="Times New Roman"/>
+          <w:sz w:val="24"/>
+          <w:szCs w:val="24"/>
+        </w:rPr>
+        <w:t xml:space="preserve">, Joel. “Aerial Shot of Body of Water Surrounded by Trees.” </w:t>
+      </w:r>
+      <w:proofErr w:type="spellStart"/>
+      <w:r>
+        <w:rPr>
+          <w:rFonts w:ascii="Times New Roman" w:hAnsi="Times New Roman" w:cs="Times New Roman"/>
+          <w:sz w:val="24"/>
+          <w:szCs w:val="24"/>
+        </w:rPr>
+        <w:t>Unsplash</w:t>
+      </w:r>
+      <w:proofErr w:type="spellEnd"/>
+      <w:r>
+        <w:rPr>
+          <w:rFonts w:ascii="Times New Roman" w:hAnsi="Times New Roman" w:cs="Times New Roman"/>
+          <w:sz w:val="24"/>
+          <w:szCs w:val="24"/>
+        </w:rPr>
+        <w:t>, 6 Mar. 2018, https://unsplash.com/photos/BSlEq_yMQIE. Accessed 2 Mar. 2022.</w:t>
+      </w:r>
+    </w:p>
+    <w:p>
+      <w:pPr>
+        <w:spacing w:line="480" w:lineRule="auto"/>
+        <w:ind w:left="720" w:hanging="720"/>
+        <w:rPr>
+          <w:rFonts w:ascii="Times New Roman" w:hAnsi="Times New Roman" w:cs="Times New Roman"/>
+          <w:sz w:val="24"/>
+          <w:szCs w:val="24"/>
+        </w:rPr>
+      </w:pPr>
+      <w:r>
+        <w:rPr>
+          <w:rFonts w:ascii="Times New Roman" w:hAnsi="Times New Roman" w:cs="Times New Roman"/>
+          <w:sz w:val="24"/>
+          <w:szCs w:val="24"/>
+        </w:rPr>
+        <w:lastRenderedPageBreak/>
+        <w:t xml:space="preserve">Global Water Partnership - Mediterranean. “Political cooperation across borders protects water resources in Drin Basin.” Global </w:t>
+      </w:r>
+      <w:proofErr w:type="spellStart"/>
+      <w:r>
+        <w:rPr>
+          <w:rFonts w:ascii="Times New Roman" w:hAnsi="Times New Roman" w:cs="Times New Roman"/>
+          <w:sz w:val="24"/>
+          <w:szCs w:val="24"/>
+        </w:rPr>
+        <w:t>Enviromaental</w:t>
+      </w:r>
+      <w:proofErr w:type="spellEnd"/>
+      <w:r>
+        <w:rPr>
+          <w:rFonts w:ascii="Times New Roman" w:hAnsi="Times New Roman" w:cs="Times New Roman"/>
+          <w:sz w:val="24"/>
+          <w:szCs w:val="24"/>
+        </w:rPr>
+        <w:t xml:space="preserve"> Fund, 24 April 2020, https://www.thegef.org/newsroom/news/political-cooperation-across-borders-protects-water-resources-drin-basin Accessed 3 Mar. 2022.</w:t>
       </w:r>
     </w:p>
     <w:p>
@@ -716,7 +1093,6 @@
           <w:sz w:val="24"/>
           <w:szCs w:val="24"/>
         </w:rPr>
-        <w:lastRenderedPageBreak/>
         <w:t xml:space="preserve">“How to Reduce My Carbon Footprint?” European Youth Portal, </w:t>
       </w:r>
       <w:hyperlink r:id="rId7" w:history="1">
@@ -837,6 +1213,7 @@
           <w:sz w:val="24"/>
           <w:szCs w:val="24"/>
         </w:rPr>
+        <w:lastRenderedPageBreak/>
         <w:t xml:space="preserve">“Climate Change Champions Project.” Center for Climate Change and Health, 6 July 2017, </w:t>
       </w:r>
       <w:hyperlink r:id="rId10" w:history="1">
@@ -983,7 +1360,128 @@
           <w:sz w:val="24"/>
           <w:szCs w:val="24"/>
         </w:rPr>
-        <w:t>https://www.green</w:t>
+        <w:t>https://www.greenclimate.fund/project/fp181</w:t>
+      </w:r>
+      <w:r>
+        <w:rPr>
+          <w:rFonts w:ascii="Times New Roman" w:hAnsi="Times New Roman" w:cs="Times New Roman"/>
+          <w:sz w:val="24"/>
+          <w:szCs w:val="24"/>
+        </w:rPr>
+        <w:t>.</w:t>
+      </w:r>
+    </w:p>
+    <w:p>
+      <w:pPr>
+        <w:spacing w:line="480" w:lineRule="auto"/>
+        <w:ind w:left="720" w:hanging="720"/>
+        <w:rPr>
+          <w:rFonts w:ascii="Times New Roman" w:hAnsi="Times New Roman" w:cs="Times New Roman"/>
+          <w:sz w:val="24"/>
+          <w:szCs w:val="24"/>
+        </w:rPr>
+      </w:pPr>
+      <w:r>
+        <w:rPr>
+          <w:rFonts w:ascii="Times New Roman" w:hAnsi="Times New Roman" w:cs="Times New Roman"/>
+          <w:sz w:val="24"/>
+          <w:szCs w:val="24"/>
+        </w:rPr>
+        <w:t>“Why Go Solar in 2021?” YSG Solar, 17 June 2021, https://www.ysgsolar.com/blog/why-go-solar-2021-ysg-solar.</w:t>
+      </w:r>
+    </w:p>
+    <w:p>
+      <w:pPr>
+        <w:spacing w:line="480" w:lineRule="auto"/>
+        <w:ind w:left="720" w:hanging="720"/>
+        <w:rPr>
+          <w:rFonts w:ascii="Times New Roman" w:hAnsi="Times New Roman" w:cs="Times New Roman"/>
+          <w:sz w:val="24"/>
+          <w:szCs w:val="24"/>
+        </w:rPr>
+      </w:pPr>
+      <w:r>
+        <w:rPr>
+          <w:rFonts w:ascii="Times New Roman" w:hAnsi="Times New Roman" w:cs="Times New Roman"/>
+          <w:sz w:val="24"/>
+          <w:szCs w:val="24"/>
+        </w:rPr>
+        <w:t>Login, Alternate. “Is Solar Power Worth the Investment?” Empire Renewable Energy, LLC | Subsidiary of EMPIRE SOUTHWEST, LLC, http://solarbyempire.com/why-solar/solar-panel-efficiency.</w:t>
+      </w:r>
+    </w:p>
+    <w:p>
+      <w:pPr>
+        <w:spacing w:line="480" w:lineRule="auto"/>
+        <w:ind w:left="720" w:hanging="720"/>
+        <w:rPr>
+          <w:rFonts w:ascii="Times New Roman" w:hAnsi="Times New Roman" w:cs="Times New Roman"/>
+          <w:sz w:val="24"/>
+          <w:szCs w:val="24"/>
+        </w:rPr>
+      </w:pPr>
+      <w:proofErr w:type="spellStart"/>
+      <w:r>
+        <w:rPr>
+          <w:rFonts w:ascii="Times New Roman" w:hAnsi="Times New Roman" w:cs="Times New Roman"/>
+          <w:sz w:val="24"/>
+          <w:szCs w:val="24"/>
+        </w:rPr>
+        <w:t>Svarc</w:t>
+      </w:r>
+      <w:proofErr w:type="spellEnd"/>
+      <w:r>
+        <w:rPr>
+          <w:rFonts w:ascii="Times New Roman" w:hAnsi="Times New Roman" w:cs="Times New Roman"/>
+          <w:sz w:val="24"/>
+          <w:szCs w:val="24"/>
+        </w:rPr>
+        <w:t>, Jason. “Most Efficient Solar Panels 2021.” CLEAN ENERGY REVIEWS, CLEAN ENERGY REVIEWS, 30 Dec. 2021, https://www.cleanenergyreviews.info/blog/most-efficient-solar-panels.</w:t>
+      </w:r>
+    </w:p>
+    <w:p>
+      <w:pPr>
+        <w:spacing w:line="480" w:lineRule="auto"/>
+        <w:ind w:left="720" w:hanging="720"/>
+        <w:rPr>
+          <w:rFonts w:ascii="Times New Roman" w:hAnsi="Times New Roman" w:cs="Times New Roman"/>
+          <w:sz w:val="24"/>
+          <w:szCs w:val="24"/>
+        </w:rPr>
+      </w:pPr>
+      <w:r>
+        <w:rPr>
+          <w:rFonts w:ascii="Times New Roman" w:hAnsi="Times New Roman" w:cs="Times New Roman"/>
+          <w:sz w:val="24"/>
+          <w:szCs w:val="24"/>
+        </w:rPr>
+        <w:t>“Solar Panels.” Tesla, https://www.tesla.com/solarpanels.</w:t>
+      </w:r>
+    </w:p>
+    <w:p>
+      <w:pPr>
+        <w:spacing w:line="480" w:lineRule="auto"/>
+        <w:ind w:left="720" w:hanging="720"/>
+        <w:rPr>
+          <w:rFonts w:ascii="Times New Roman" w:hAnsi="Times New Roman" w:cs="Times New Roman"/>
+          <w:sz w:val="24"/>
+          <w:szCs w:val="24"/>
+        </w:rPr>
+      </w:pPr>
+      <w:r>
+        <w:rPr>
+          <w:rFonts w:ascii="Times New Roman" w:hAnsi="Times New Roman" w:cs="Times New Roman"/>
+          <w:sz w:val="24"/>
+          <w:szCs w:val="24"/>
+        </w:rPr>
+        <w:t xml:space="preserve">Freitas, Taylor. “How Many Solar Panels Do You Need to Power Your House?” CNET, CNET, 4 Oct. 2021, </w:t>
+      </w:r>
+      <w:r>
+        <w:rPr>
+          <w:rFonts w:ascii="Times New Roman" w:hAnsi="Times New Roman" w:cs="Times New Roman"/>
+          <w:sz w:val="24"/>
+          <w:szCs w:val="24"/>
+        </w:rPr>
+        <w:t>https://www.cnet.com/home/energy-and-utilities/find-out-how-many-solar-panels-you-need-to-</w:t>
       </w:r>
       <w:bookmarkStart w:id="0" w:name="_GoBack"/>
       <w:bookmarkEnd w:id="0"/>
@@ -993,7 +1491,7 @@
           <w:sz w:val="24"/>
           <w:szCs w:val="24"/>
         </w:rPr>
-        <w:t>climate.fund/project/fp181</w:t>
+        <w:t>power-your-house/</w:t>
       </w:r>
       <w:r>
         <w:rPr>
@@ -1020,95 +1518,468 @@
           <w:sz w:val="24"/>
           <w:szCs w:val="24"/>
         </w:rPr>
-        <w:t>“Why Go Solar in 2021?” YSG Solar, 17 June 2021, https://www.ysgsolar.com/blog/why-go-solar-2021-ysg-solar.</w:t>
-      </w:r>
-    </w:p>
-    <w:p>
-      <w:pPr>
-        <w:spacing w:line="480" w:lineRule="auto"/>
-        <w:ind w:left="720" w:hanging="720"/>
-        <w:rPr>
-          <w:rFonts w:ascii="Times New Roman" w:hAnsi="Times New Roman" w:cs="Times New Roman"/>
-          <w:sz w:val="24"/>
-          <w:szCs w:val="24"/>
-        </w:rPr>
-      </w:pPr>
-      <w:r>
-        <w:rPr>
-          <w:rFonts w:ascii="Times New Roman" w:hAnsi="Times New Roman" w:cs="Times New Roman"/>
-          <w:sz w:val="24"/>
-          <w:szCs w:val="24"/>
-        </w:rPr>
-        <w:t>Login, Alternate. “Is Solar Power Worth the Investment?” Empire Renewable Energy, LLC | Subsidiary of EMPIRE SOUTHWEST, LLC, http://solarbyempire.com/why-solar/solar-panel-efficiency.</w:t>
-      </w:r>
-    </w:p>
-    <w:p>
-      <w:pPr>
-        <w:spacing w:line="480" w:lineRule="auto"/>
-        <w:ind w:left="720" w:hanging="720"/>
-        <w:rPr>
-          <w:rFonts w:ascii="Times New Roman" w:hAnsi="Times New Roman" w:cs="Times New Roman"/>
-          <w:sz w:val="24"/>
-          <w:szCs w:val="24"/>
-        </w:rPr>
-      </w:pPr>
-      <w:proofErr w:type="spellStart"/>
-      <w:r>
-        <w:rPr>
-          <w:rFonts w:ascii="Times New Roman" w:hAnsi="Times New Roman" w:cs="Times New Roman"/>
-          <w:sz w:val="24"/>
-          <w:szCs w:val="24"/>
-        </w:rPr>
         <w:lastRenderedPageBreak/>
-        <w:t>Svarc</w:t>
-      </w:r>
-      <w:proofErr w:type="spellEnd"/>
-      <w:r>
-        <w:rPr>
-          <w:rFonts w:ascii="Times New Roman" w:hAnsi="Times New Roman" w:cs="Times New Roman"/>
-          <w:sz w:val="24"/>
-          <w:szCs w:val="24"/>
-        </w:rPr>
-        <w:t>, Jason. “Most Efficient Solar Panels 2021.” CLEAN ENERGY REVIEWS, CLEAN ENERGY REVIEWS, 30 Dec. 2021, https://www.cleanenergyreviews.info/blog/most-efficient-solar-panels.</w:t>
-      </w:r>
-    </w:p>
-    <w:p>
-      <w:pPr>
-        <w:spacing w:line="480" w:lineRule="auto"/>
-        <w:ind w:left="720" w:hanging="720"/>
-        <w:rPr>
-          <w:rFonts w:ascii="Times New Roman" w:hAnsi="Times New Roman" w:cs="Times New Roman"/>
-          <w:sz w:val="24"/>
-          <w:szCs w:val="24"/>
-        </w:rPr>
-      </w:pPr>
-      <w:r>
-        <w:rPr>
-          <w:rFonts w:ascii="Times New Roman" w:hAnsi="Times New Roman" w:cs="Times New Roman"/>
-          <w:sz w:val="24"/>
-          <w:szCs w:val="24"/>
-        </w:rPr>
-        <w:t>“Solar Panels.” Tesla, https://www.tesla.com/solarpanels.</w:t>
-      </w:r>
-    </w:p>
-    <w:p>
-      <w:pPr>
-        <w:spacing w:line="480" w:lineRule="auto"/>
-        <w:ind w:left="720" w:hanging="720"/>
-        <w:rPr>
-          <w:rFonts w:ascii="Times New Roman" w:hAnsi="Times New Roman" w:cs="Times New Roman"/>
-          <w:sz w:val="24"/>
-          <w:szCs w:val="24"/>
-        </w:rPr>
-      </w:pPr>
-      <w:r>
-        <w:rPr>
-          <w:rFonts w:ascii="Times New Roman" w:hAnsi="Times New Roman" w:cs="Times New Roman"/>
-          <w:sz w:val="24"/>
-          <w:szCs w:val="24"/>
-        </w:rPr>
-        <w:t>Freitas, Taylor. “How Many Solar Panels Do You Need to Power Your House?” CNET, CNET, 4 Oct. 2021, https://www.cnet.com/home/energy-and-utilities/find-out-how-many-solar-panels-you-need-to-power-your-house/.</w:t>
-      </w:r>
+        <w:t>10, Renee Cho</w:t>
+      </w:r>
+      <w:r>
+        <w:rPr>
+          <w:rFonts w:ascii="Times New Roman" w:hAnsi="Times New Roman" w:cs="Times New Roman"/>
+          <w:sz w:val="24"/>
+          <w:szCs w:val="24"/>
+        </w:rPr>
+        <w:tab/>
+      </w:r>
+      <w:r>
+        <w:rPr>
+          <w:rFonts w:ascii="Times New Roman" w:hAnsi="Times New Roman" w:cs="Times New Roman"/>
+          <w:sz w:val="24"/>
+          <w:szCs w:val="24"/>
+        </w:rPr>
+        <w:tab/>
+      </w:r>
+      <w:r>
+        <w:rPr>
+          <w:rFonts w:ascii="Times New Roman" w:hAnsi="Times New Roman" w:cs="Times New Roman"/>
+          <w:sz w:val="24"/>
+          <w:szCs w:val="24"/>
+        </w:rPr>
+        <w:tab/>
+      </w:r>
+      <w:r>
+        <w:rPr>
+          <w:rFonts w:ascii="Times New Roman" w:hAnsi="Times New Roman" w:cs="Times New Roman"/>
+          <w:sz w:val="24"/>
+          <w:szCs w:val="24"/>
+        </w:rPr>
+        <w:tab/>
+      </w:r>
+      <w:r>
+        <w:rPr>
+          <w:rFonts w:ascii="Times New Roman" w:hAnsi="Times New Roman" w:cs="Times New Roman"/>
+          <w:sz w:val="24"/>
+          <w:szCs w:val="24"/>
+        </w:rPr>
+        <w:tab/>
+      </w:r>
+      <w:r>
+        <w:rPr>
+          <w:rFonts w:ascii="Times New Roman" w:hAnsi="Times New Roman" w:cs="Times New Roman"/>
+          <w:sz w:val="24"/>
+          <w:szCs w:val="24"/>
+        </w:rPr>
+        <w:tab/>
+      </w:r>
+      <w:r>
+        <w:rPr>
+          <w:rFonts w:ascii="Times New Roman" w:hAnsi="Times New Roman" w:cs="Times New Roman"/>
+          <w:sz w:val="24"/>
+          <w:szCs w:val="24"/>
+        </w:rPr>
+        <w:tab/>
+        <w:t xml:space="preserve">|June, et al. “Why Fashion Needs to Be More Sustainable.” State of the Planet, 16 Dec. 2021, https://news.climate.columbia.edu/2021/06/10/why-fashion-needs-to-be-more-sustainable/#:~:text=Fashion%20is%20responsible%20for%2010,aviation%20and%20shipping%20sectors%20combined. </w:t>
+      </w:r>
+    </w:p>
+    <w:p>
+      <w:pPr>
+        <w:spacing w:line="480" w:lineRule="auto"/>
+        <w:ind w:left="720" w:hanging="720"/>
+        <w:rPr>
+          <w:rFonts w:ascii="Times New Roman" w:hAnsi="Times New Roman" w:cs="Times New Roman"/>
+          <w:sz w:val="24"/>
+          <w:szCs w:val="24"/>
+        </w:rPr>
+      </w:pPr>
+      <w:r>
+        <w:rPr>
+          <w:rFonts w:ascii="Times New Roman" w:hAnsi="Times New Roman" w:cs="Times New Roman"/>
+          <w:sz w:val="24"/>
+          <w:szCs w:val="24"/>
+        </w:rPr>
+        <w:t xml:space="preserve">“About.” Adaptation Fund, 3 Aug. 2021, https://www.adaptation-fund.org/about/. </w:t>
+      </w:r>
+    </w:p>
+    <w:p>
+      <w:pPr>
+        <w:spacing w:line="480" w:lineRule="auto"/>
+        <w:ind w:left="720" w:hanging="720"/>
+        <w:rPr>
+          <w:rFonts w:ascii="Times New Roman" w:hAnsi="Times New Roman" w:cs="Times New Roman"/>
+          <w:sz w:val="24"/>
+          <w:szCs w:val="24"/>
+        </w:rPr>
+      </w:pPr>
+      <w:r>
+        <w:rPr>
+          <w:rFonts w:ascii="Times New Roman" w:hAnsi="Times New Roman" w:cs="Times New Roman"/>
+          <w:sz w:val="24"/>
+          <w:szCs w:val="24"/>
+        </w:rPr>
+        <w:t xml:space="preserve">“Building Urban Climate Resilience in South-Eastern Africa (Madagascar, Malawi, Mozambique, Union of Comoros).” Adaptation Fund, 28 Sept. 2021, https://www.adaptation-fund.org/project/building-urban-climate-resilience-south-eastern-africa-madagascar-malawi-mozambique-union-comoros-2/. </w:t>
+      </w:r>
+    </w:p>
+    <w:p>
+      <w:pPr>
+        <w:spacing w:line="480" w:lineRule="auto"/>
+        <w:ind w:left="720" w:hanging="720"/>
+        <w:rPr>
+          <w:rFonts w:ascii="Times New Roman" w:hAnsi="Times New Roman" w:cs="Times New Roman"/>
+          <w:sz w:val="24"/>
+          <w:szCs w:val="24"/>
+        </w:rPr>
+      </w:pPr>
+      <w:r>
+        <w:rPr>
+          <w:rFonts w:ascii="Times New Roman" w:hAnsi="Times New Roman" w:cs="Times New Roman"/>
+          <w:sz w:val="24"/>
+          <w:szCs w:val="24"/>
+        </w:rPr>
+        <w:t xml:space="preserve">“Climate Resilience and Adaptation Finance &amp;amp; Technology Transfer Facility (CRAFT).” The Global Innovation Lab for Climate Finance, 2 Feb. 2022, https://www.climatefinancelab.org/project/climate-resilience-adaptation-financetransfer-facility-craft/. </w:t>
+      </w:r>
+    </w:p>
+    <w:p>
+      <w:pPr>
+        <w:spacing w:line="480" w:lineRule="auto"/>
+        <w:ind w:left="720" w:hanging="720"/>
+        <w:rPr>
+          <w:rFonts w:ascii="Times New Roman" w:hAnsi="Times New Roman" w:cs="Times New Roman"/>
+          <w:sz w:val="24"/>
+          <w:szCs w:val="24"/>
+        </w:rPr>
+      </w:pPr>
+      <w:r>
+        <w:rPr>
+          <w:rFonts w:ascii="Times New Roman" w:hAnsi="Times New Roman" w:cs="Times New Roman"/>
+          <w:sz w:val="24"/>
+          <w:szCs w:val="24"/>
+        </w:rPr>
+        <w:t xml:space="preserve">Green Climate Fund. “FP177: Cooling Facility.” Green Climate Fund, Green Climate Fund, 7 Oct. 2021, https://www.greenclimate.fund/project/fp177. </w:t>
+      </w:r>
+    </w:p>
+    <w:p>
+      <w:pPr>
+        <w:spacing w:line="480" w:lineRule="auto"/>
+        <w:ind w:left="720" w:hanging="720"/>
+        <w:rPr>
+          <w:rFonts w:ascii="Times New Roman" w:hAnsi="Times New Roman" w:cs="Times New Roman"/>
+          <w:sz w:val="24"/>
+          <w:szCs w:val="24"/>
+        </w:rPr>
+      </w:pPr>
+      <w:r>
+        <w:rPr>
+          <w:rFonts w:ascii="Times New Roman" w:hAnsi="Times New Roman" w:cs="Times New Roman"/>
+          <w:sz w:val="24"/>
+          <w:szCs w:val="24"/>
+        </w:rPr>
+        <w:t xml:space="preserve">Green Climate Fund. Green Climate Fund, Green Climate Fund, 7 Oct. 2021, https://www.greenclimate.fund/. </w:t>
+      </w:r>
+    </w:p>
+    <w:p>
+      <w:pPr>
+        <w:spacing w:line="480" w:lineRule="auto"/>
+        <w:ind w:left="720" w:hanging="720"/>
+        <w:rPr>
+          <w:rFonts w:ascii="Times New Roman" w:hAnsi="Times New Roman" w:cs="Times New Roman"/>
+          <w:sz w:val="24"/>
+          <w:szCs w:val="24"/>
+        </w:rPr>
+      </w:pPr>
+      <w:r>
+        <w:rPr>
+          <w:rFonts w:ascii="Times New Roman" w:hAnsi="Times New Roman" w:cs="Times New Roman"/>
+          <w:sz w:val="24"/>
+          <w:szCs w:val="24"/>
+        </w:rPr>
+        <w:t xml:space="preserve">Green Climate Fund. “Portfolio Dashboard.” Green Climate Fund, Green Climate Fund, 11 Oct. 2021, https://www.greenclimate.fund/projects/dashboard. </w:t>
+      </w:r>
+    </w:p>
+    <w:p>
+      <w:pPr>
+        <w:spacing w:line="480" w:lineRule="auto"/>
+        <w:ind w:left="720" w:hanging="720"/>
+        <w:rPr>
+          <w:rFonts w:ascii="Times New Roman" w:hAnsi="Times New Roman" w:cs="Times New Roman"/>
+          <w:sz w:val="24"/>
+          <w:szCs w:val="24"/>
+        </w:rPr>
+      </w:pPr>
+      <w:r>
+        <w:rPr>
+          <w:rFonts w:ascii="Times New Roman" w:hAnsi="Times New Roman" w:cs="Times New Roman"/>
+          <w:sz w:val="24"/>
+          <w:szCs w:val="24"/>
+        </w:rPr>
+        <w:lastRenderedPageBreak/>
+        <w:t xml:space="preserve">Green Climate Fund. “Sap023: River Restoration for Climate Change Adaptation (Rios).” Green Climate Fund, Green Climate Fund, 19 Mar. 2021, https://www.greenclimate.fund/project/sap023. </w:t>
+      </w:r>
+    </w:p>
+    <w:p>
+      <w:pPr>
+        <w:spacing w:line="480" w:lineRule="auto"/>
+        <w:ind w:left="720" w:hanging="720"/>
+        <w:rPr>
+          <w:rFonts w:ascii="Times New Roman" w:hAnsi="Times New Roman" w:cs="Times New Roman"/>
+          <w:sz w:val="24"/>
+          <w:szCs w:val="24"/>
+        </w:rPr>
+      </w:pPr>
+      <w:proofErr w:type="spellStart"/>
+      <w:r>
+        <w:rPr>
+          <w:rFonts w:ascii="Times New Roman" w:hAnsi="Times New Roman" w:cs="Times New Roman"/>
+          <w:sz w:val="24"/>
+          <w:szCs w:val="24"/>
+        </w:rPr>
+        <w:t>Hurford</w:t>
+      </w:r>
+      <w:proofErr w:type="spellEnd"/>
+      <w:r>
+        <w:rPr>
+          <w:rFonts w:ascii="Times New Roman" w:hAnsi="Times New Roman" w:cs="Times New Roman"/>
+          <w:sz w:val="24"/>
+          <w:szCs w:val="24"/>
+        </w:rPr>
+        <w:t xml:space="preserve">, Molly. “Biking to Work? Here's What You Should Know.” Bicycling, 1 Nov. 2021, https://www.bicycling.com/news/a20031666/14-commuter-pros-share-their-secrets/. </w:t>
+      </w:r>
+    </w:p>
+    <w:p>
+      <w:pPr>
+        <w:spacing w:line="480" w:lineRule="auto"/>
+        <w:ind w:left="720" w:hanging="720"/>
+        <w:rPr>
+          <w:rFonts w:ascii="Times New Roman" w:hAnsi="Times New Roman" w:cs="Times New Roman"/>
+          <w:sz w:val="24"/>
+          <w:szCs w:val="24"/>
+        </w:rPr>
+      </w:pPr>
+      <w:proofErr w:type="spellStart"/>
+      <w:r>
+        <w:rPr>
+          <w:rFonts w:ascii="Times New Roman" w:hAnsi="Times New Roman" w:cs="Times New Roman"/>
+          <w:sz w:val="24"/>
+          <w:szCs w:val="24"/>
+        </w:rPr>
+        <w:t>Hurford</w:t>
+      </w:r>
+      <w:proofErr w:type="spellEnd"/>
+      <w:r>
+        <w:rPr>
+          <w:rFonts w:ascii="Times New Roman" w:hAnsi="Times New Roman" w:cs="Times New Roman"/>
+          <w:sz w:val="24"/>
+          <w:szCs w:val="24"/>
+        </w:rPr>
+        <w:t xml:space="preserve">, Molly. “Biking to Work? Here's What You Should Know.” Bicycling, 1 Nov. 2021, https://www.bicycling.com/news/a20031666/14-commuter-pros-share-their-secrets/. </w:t>
+      </w:r>
+    </w:p>
+    <w:p>
+      <w:pPr>
+        <w:spacing w:line="480" w:lineRule="auto"/>
+        <w:ind w:left="720" w:hanging="720"/>
+        <w:rPr>
+          <w:rFonts w:ascii="Times New Roman" w:hAnsi="Times New Roman" w:cs="Times New Roman"/>
+          <w:sz w:val="24"/>
+          <w:szCs w:val="24"/>
+        </w:rPr>
+      </w:pPr>
+      <w:r>
+        <w:rPr>
+          <w:rFonts w:ascii="Times New Roman" w:hAnsi="Times New Roman" w:cs="Times New Roman"/>
+          <w:sz w:val="24"/>
+          <w:szCs w:val="24"/>
+        </w:rPr>
+        <w:t xml:space="preserve">“Increasing the Resilience of Poor and ... - Adaptation Fund.” Adaption Fund, 13 July 2016, https://www.adaptation-fund.org/project/increasing-the-resilience-of-poor-and-vulnerable-communities-to-climate-change-impacts-in-jordan-through-implementing-innovative-projects-in-water-and-agriculture-in-support-of-adaptation-to-climate-4/. </w:t>
+      </w:r>
+    </w:p>
+    <w:p>
+      <w:pPr>
+        <w:spacing w:line="480" w:lineRule="auto"/>
+        <w:ind w:left="720" w:hanging="720"/>
+        <w:rPr>
+          <w:rFonts w:ascii="Times New Roman" w:hAnsi="Times New Roman" w:cs="Times New Roman"/>
+          <w:sz w:val="24"/>
+          <w:szCs w:val="24"/>
+        </w:rPr>
+      </w:pPr>
+      <w:r>
+        <w:rPr>
+          <w:rFonts w:ascii="Times New Roman" w:hAnsi="Times New Roman" w:cs="Times New Roman"/>
+          <w:sz w:val="24"/>
+          <w:szCs w:val="24"/>
+        </w:rPr>
+        <w:t xml:space="preserve">“Integrated Climate-Resilient Transboundary Flood Risk Management in the Drin River Basin in the Western Balkans (Albania, the Former Yugoslav Republic of Macedonia, Montenegro).” Adaptation Fund, 24 Sept. 2021, https://www.adaptation-fund.org/project/integrated-climate-resilient-transboundary-flood-risk-management-drin-river-basin-western-balkans-albania-former-yugoslav-republic-macedonia-montenegro/. </w:t>
+      </w:r>
+    </w:p>
+    <w:p>
+      <w:pPr>
+        <w:spacing w:line="480" w:lineRule="auto"/>
+        <w:ind w:left="720" w:hanging="720"/>
+        <w:rPr>
+          <w:rFonts w:ascii="Times New Roman" w:hAnsi="Times New Roman" w:cs="Times New Roman"/>
+          <w:sz w:val="24"/>
+          <w:szCs w:val="24"/>
+        </w:rPr>
+      </w:pPr>
+      <w:r>
+        <w:rPr>
+          <w:rFonts w:ascii="Times New Roman" w:hAnsi="Times New Roman" w:cs="Times New Roman"/>
+          <w:sz w:val="24"/>
+          <w:szCs w:val="24"/>
+        </w:rPr>
+        <w:t xml:space="preserve">“Natura’s Carbon Neutral </w:t>
+      </w:r>
+      <w:proofErr w:type="spellStart"/>
+      <w:r>
+        <w:rPr>
+          <w:rFonts w:ascii="Times New Roman" w:hAnsi="Times New Roman" w:cs="Times New Roman"/>
+          <w:sz w:val="24"/>
+          <w:szCs w:val="24"/>
+        </w:rPr>
+        <w:t>Programme</w:t>
+      </w:r>
+      <w:proofErr w:type="spellEnd"/>
+      <w:r>
+        <w:rPr>
+          <w:rFonts w:ascii="Times New Roman" w:hAnsi="Times New Roman" w:cs="Times New Roman"/>
+          <w:sz w:val="24"/>
+          <w:szCs w:val="24"/>
+        </w:rPr>
+        <w:t xml:space="preserve">.” Unfccc.int, https://unfccc.int/climate-action/momentum-for-change/climate-neutral-now/natura. </w:t>
+      </w:r>
+    </w:p>
+    <w:p>
+      <w:pPr>
+        <w:spacing w:line="480" w:lineRule="auto"/>
+        <w:ind w:left="720" w:hanging="720"/>
+        <w:rPr>
+          <w:rFonts w:ascii="Times New Roman" w:hAnsi="Times New Roman" w:cs="Times New Roman"/>
+          <w:sz w:val="24"/>
+          <w:szCs w:val="24"/>
+        </w:rPr>
+      </w:pPr>
+      <w:r>
+        <w:rPr>
+          <w:rFonts w:ascii="Times New Roman" w:hAnsi="Times New Roman" w:cs="Times New Roman"/>
+          <w:sz w:val="24"/>
+          <w:szCs w:val="24"/>
+        </w:rPr>
+        <w:t xml:space="preserve">Sam. “Top 8 Eco-Friendly Ways of Alternative Transportation.” </w:t>
+      </w:r>
+      <w:proofErr w:type="spellStart"/>
+      <w:r>
+        <w:rPr>
+          <w:rFonts w:ascii="Times New Roman" w:hAnsi="Times New Roman" w:cs="Times New Roman"/>
+          <w:sz w:val="24"/>
+          <w:szCs w:val="24"/>
+        </w:rPr>
+        <w:t>Ecomasteryproject</w:t>
+      </w:r>
+      <w:proofErr w:type="spellEnd"/>
+      <w:r>
+        <w:rPr>
+          <w:rFonts w:ascii="Times New Roman" w:hAnsi="Times New Roman" w:cs="Times New Roman"/>
+          <w:sz w:val="24"/>
+          <w:szCs w:val="24"/>
+        </w:rPr>
+        <w:t xml:space="preserve">, 30 July 2020, https://www.ecomasteryproject.com/alternative-transportation/. </w:t>
+      </w:r>
+    </w:p>
+    <w:p>
+      <w:pPr>
+        <w:spacing w:line="480" w:lineRule="auto"/>
+        <w:ind w:left="720" w:hanging="720"/>
+        <w:rPr>
+          <w:rFonts w:ascii="Times New Roman" w:hAnsi="Times New Roman" w:cs="Times New Roman"/>
+          <w:sz w:val="24"/>
+          <w:szCs w:val="24"/>
+        </w:rPr>
+      </w:pPr>
+      <w:proofErr w:type="gramStart"/>
+      <w:r>
+        <w:rPr>
+          <w:rFonts w:ascii="Times New Roman" w:hAnsi="Times New Roman" w:cs="Times New Roman"/>
+          <w:sz w:val="24"/>
+          <w:szCs w:val="24"/>
+        </w:rPr>
+        <w:lastRenderedPageBreak/>
+        <w:t>says:,</w:t>
+      </w:r>
+      <w:proofErr w:type="gramEnd"/>
+      <w:r>
+        <w:rPr>
+          <w:rFonts w:ascii="Times New Roman" w:hAnsi="Times New Roman" w:cs="Times New Roman"/>
+          <w:sz w:val="24"/>
+          <w:szCs w:val="24"/>
+        </w:rPr>
+        <w:t xml:space="preserve"> NOOR AHAMMAD, et al. “Clothes &amp;amp; Climate Change: How a Fashion Choice Change Could Lead to Better Air Quality: Group against Smog and Pollution.” Pgh.org, https://gasp-pgh.org/2020/07/28/clothes-climate-change-how-a-fashion-choice-change-could-lead-to-better-air-quality/. </w:t>
+      </w:r>
+    </w:p>
+    <w:p>
+      <w:pPr>
+        <w:spacing w:line="480" w:lineRule="auto"/>
+        <w:ind w:left="720" w:hanging="720"/>
+        <w:rPr>
+          <w:rFonts w:ascii="Times New Roman" w:hAnsi="Times New Roman" w:cs="Times New Roman"/>
+          <w:sz w:val="24"/>
+          <w:szCs w:val="24"/>
+        </w:rPr>
+      </w:pPr>
+      <w:r>
+        <w:rPr>
+          <w:rFonts w:ascii="Times New Roman" w:hAnsi="Times New Roman" w:cs="Times New Roman"/>
+          <w:sz w:val="24"/>
+          <w:szCs w:val="24"/>
+        </w:rPr>
+        <w:t xml:space="preserve">Schmidt, Andre. “Financial Benefits and Incentives by Switching to Electric Vehicles.” eMove360°, 29 Oct. 2019, https://www.emove360.com/financial-benefits-and-incentives-by-switching-to-electric-vehicles/. </w:t>
+      </w:r>
+    </w:p>
+    <w:p>
+      <w:pPr>
+        <w:spacing w:line="480" w:lineRule="auto"/>
+        <w:ind w:left="720" w:hanging="720"/>
+        <w:rPr>
+          <w:rFonts w:ascii="Times New Roman" w:hAnsi="Times New Roman" w:cs="Times New Roman"/>
+          <w:sz w:val="24"/>
+          <w:szCs w:val="24"/>
+        </w:rPr>
+      </w:pPr>
+      <w:r>
+        <w:rPr>
+          <w:rFonts w:ascii="Times New Roman" w:hAnsi="Times New Roman" w:cs="Times New Roman"/>
+          <w:sz w:val="24"/>
+          <w:szCs w:val="24"/>
+        </w:rPr>
+        <w:t xml:space="preserve">Staff. “11 Eco-Friendly Clothing Brands That Respect Our Planet.” The Good Trade, The Good Trade, 16 Feb. 2022, https://www.thegoodtrade.com/features/eco-friendly-clothing-brands. </w:t>
+      </w:r>
+    </w:p>
+    <w:p>
+      <w:pPr>
+        <w:spacing w:line="480" w:lineRule="auto"/>
+        <w:ind w:left="720" w:hanging="720"/>
+        <w:rPr>
+          <w:rFonts w:ascii="Times New Roman" w:hAnsi="Times New Roman" w:cs="Times New Roman"/>
+          <w:sz w:val="24"/>
+          <w:szCs w:val="24"/>
+        </w:rPr>
+      </w:pPr>
+      <w:r>
+        <w:rPr>
+          <w:rFonts w:ascii="Times New Roman" w:hAnsi="Times New Roman" w:cs="Times New Roman"/>
+          <w:sz w:val="24"/>
+          <w:szCs w:val="24"/>
+        </w:rPr>
+        <w:t>“Sustainable Practices.” Organic Basics, https://us.organicbasics.com/pages/sustainable-practices.</w:t>
+      </w:r>
+    </w:p>
+    <w:p>
+      <w:pPr>
+        <w:spacing w:line="480" w:lineRule="auto"/>
+        <w:ind w:left="720" w:hanging="720"/>
+        <w:rPr>
+          <w:rFonts w:ascii="Times New Roman" w:hAnsi="Times New Roman" w:cs="Times New Roman"/>
+          <w:sz w:val="24"/>
+          <w:szCs w:val="24"/>
+        </w:rPr>
+      </w:pPr>
     </w:p>
     <w:sectPr>
       <w:pgSz w:w="12240" w:h="15840"/>

</xml_diff>